<commit_message>
feat: update CV files (PTBR) with minor content adjustments
This commit updates the Portuguese CV files (both .docx and .pdf) with minor content adjustments.

The changes include:

-   Adding a newline after the "Base estratégica que fortalece meu papel como desenvolvedor com foco em produto." sentence in both files.
-   Reordering "Cursos e Certificações" section in the PDF to improve readability.
</commit_message>
<xml_diff>
--- a/public/files/Huann Almeida PTBR.docx
+++ b/public/files/Huann Almeida PTBR.docx
@@ -2192,6 +2192,27 @@
     </w:p>
     <w:p>
       <w:pPr>
+        <w:rPr>
+          <w:b/>
+          <w:bCs/>
+          <w:color w:val="215E99" w:themeColor="text2" w:themeTint="BF"/>
+          <w:sz w:val="32"/>
+          <w:szCs w:val="32"/>
+        </w:rPr>
+      </w:pPr>
+      <w:r>
+        <w:rPr>
+          <w:b/>
+          <w:bCs/>
+          <w:color w:val="215E99" w:themeColor="text2" w:themeTint="BF"/>
+          <w:sz w:val="32"/>
+          <w:szCs w:val="32"/>
+        </w:rPr>
+        <w:br w:type="page"/>
+      </w:r>
+    </w:p>
+    <w:p>
+      <w:pPr>
         <w:pBdr>
           <w:bottom w:val="single" w:sz="6" w:space="1" w:color="auto"/>
         </w:pBdr>
@@ -2212,6 +2233,7 @@
           <w:sz w:val="32"/>
           <w:szCs w:val="32"/>
         </w:rPr>
+        <w:lastRenderedPageBreak/>
         <w:t>Cursos e Certificações</w:t>
       </w:r>
     </w:p>
@@ -2232,7 +2254,6 @@
           <w:sz w:val="24"/>
           <w:szCs w:val="24"/>
         </w:rPr>
-        <w:lastRenderedPageBreak/>
         <w:t xml:space="preserve">Desenvolvedor Full Stack </w:t>
       </w:r>
       <w:proofErr w:type="spellStart"/>

</xml_diff>

<commit_message>
docs(cv): update professional experience and academic details
</commit_message>
<xml_diff>
--- a/public/files/Huann Almeida PTBR.docx
+++ b/public/files/Huann Almeida PTBR.docx
@@ -146,8 +146,13 @@
         <w:t>Sou</w:t>
       </w:r>
       <w:r>
-        <w:t xml:space="preserve"> desenvolvedor desde 2020, com foco no ecossistema JavaScript</w:t>
-      </w:r>
+        <w:t xml:space="preserve"> desenvolvedor desde 2020, com foco no ecossistema </w:t>
+      </w:r>
+      <w:proofErr w:type="spellStart"/>
+      <w:r>
+        <w:t>JavaScript</w:t>
+      </w:r>
+      <w:proofErr w:type="spellEnd"/>
       <w:r>
         <w:t xml:space="preserve">, </w:t>
       </w:r>
@@ -160,15 +165,29 @@
       </w:r>
       <w:proofErr w:type="spellEnd"/>
       <w:r>
-        <w:t xml:space="preserve"> (React e Angular) quanto no </w:t>
+        <w:t xml:space="preserve"> (</w:t>
       </w:r>
       <w:proofErr w:type="spellStart"/>
       <w:r>
+        <w:t>React</w:t>
+      </w:r>
+      <w:proofErr w:type="spellEnd"/>
+      <w:r>
+        <w:t xml:space="preserve"> e Angular) quanto no </w:t>
+      </w:r>
+      <w:proofErr w:type="spellStart"/>
+      <w:r>
         <w:t>back-end</w:t>
       </w:r>
       <w:proofErr w:type="spellEnd"/>
       <w:r>
-        <w:t xml:space="preserve"> (Node.js). No último ano liderei um time de desenvolvimento front-</w:t>
+        <w:t xml:space="preserve"> (Node.js). </w:t>
+      </w:r>
+      <w:r>
+        <w:t>Em 2024</w:t>
+      </w:r>
+      <w:r>
+        <w:t xml:space="preserve"> liderei um time de desenvolvimento front-</w:t>
       </w:r>
       <w:proofErr w:type="spellStart"/>
       <w:r>
@@ -412,8 +431,19 @@
           <w:sz w:val="24"/>
           <w:szCs w:val="24"/>
         </w:rPr>
-        <w:t>Desenvolvedor Backend</w:t>
-      </w:r>
+        <w:t xml:space="preserve">Desenvolvedor </w:t>
+      </w:r>
+      <w:proofErr w:type="spellStart"/>
+      <w:r>
+        <w:rPr>
+          <w:b/>
+          <w:bCs/>
+          <w:sz w:val="24"/>
+          <w:szCs w:val="24"/>
+        </w:rPr>
+        <w:t>Backend</w:t>
+      </w:r>
+      <w:proofErr w:type="spellEnd"/>
       <w:r>
         <w:rPr>
           <w:b/>
@@ -452,21 +482,39 @@
         <w:spacing w:after="0" w:line="276" w:lineRule="auto"/>
       </w:pPr>
       <w:r>
-        <w:t>Desenvolvi a arquitetura backend do projeto, uma plataforma voltada à integração entre profissionais de saúde e pacientes.</w:t>
-      </w:r>
-      <w:r>
-        <w:t xml:space="preserve"> </w:t>
-      </w:r>
-      <w:r>
-        <w:t xml:space="preserve">Estruturei a aplicação em arquitetura serverless com Node.js, </w:t>
+        <w:t xml:space="preserve">Desenvolvi a arquitetura </w:t>
       </w:r>
       <w:proofErr w:type="spellStart"/>
       <w:r>
+        <w:t>backend</w:t>
+      </w:r>
+      <w:proofErr w:type="spellEnd"/>
+      <w:r>
+        <w:t xml:space="preserve"> do projeto, uma plataforma voltada à integração entre profissionais de saúde e pacientes. Estruturei a aplicação em arquitetura </w:t>
+      </w:r>
+      <w:proofErr w:type="spellStart"/>
+      <w:r>
+        <w:t>serverless</w:t>
+      </w:r>
+      <w:proofErr w:type="spellEnd"/>
+      <w:r>
+        <w:t xml:space="preserve"> com Node.js, </w:t>
+      </w:r>
+      <w:proofErr w:type="spellStart"/>
+      <w:r>
         <w:t>TypeScript</w:t>
       </w:r>
       <w:proofErr w:type="spellEnd"/>
       <w:r>
-        <w:t>, AWS Lambda e Serverless Framework. Implement</w:t>
+        <w:t xml:space="preserve">, AWS Lambda e </w:t>
+      </w:r>
+      <w:proofErr w:type="spellStart"/>
+      <w:r>
+        <w:t>Serverless</w:t>
+      </w:r>
+      <w:proofErr w:type="spellEnd"/>
+      <w:r>
+        <w:t xml:space="preserve"> Framework. Implement</w:t>
       </w:r>
       <w:r>
         <w:t>ei</w:t>
@@ -552,10 +600,21 @@
           <w:sz w:val="24"/>
           <w:szCs w:val="24"/>
         </w:rPr>
-        <w:t>Skill Labs</w:t>
+        <w:t xml:space="preserve">Skill </w:t>
+      </w:r>
+      <w:proofErr w:type="spellStart"/>
+      <w:r>
+        <w:rPr>
+          <w:b/>
+          <w:bCs/>
+          <w:sz w:val="24"/>
+          <w:szCs w:val="24"/>
+        </w:rPr>
+        <w:t>Labs</w:t>
       </w:r>
       <w:bookmarkStart w:id="1" w:name="_9ahf3p4x0gsk" w:colFirst="0" w:colLast="0"/>
       <w:bookmarkEnd w:id="1"/>
+      <w:proofErr w:type="spellEnd"/>
       <w:r>
         <w:rPr>
           <w:sz w:val="24"/>
@@ -652,6 +711,7 @@
         </w:rPr>
         <w:t xml:space="preserve"> (</w:t>
       </w:r>
+      <w:proofErr w:type="spellStart"/>
       <w:r>
         <w:rPr>
           <w:b/>
@@ -661,6 +721,7 @@
         </w:rPr>
         <w:t>ReactJS</w:t>
       </w:r>
+      <w:proofErr w:type="spellEnd"/>
       <w:r>
         <w:rPr>
           <w:b/>
@@ -686,8 +747,19 @@
           <w:sz w:val="24"/>
           <w:szCs w:val="24"/>
         </w:rPr>
-        <w:t>Skill Labs</w:t>
-      </w:r>
+        <w:t xml:space="preserve">Skill </w:t>
+      </w:r>
+      <w:proofErr w:type="spellStart"/>
+      <w:r>
+        <w:rPr>
+          <w:b/>
+          <w:bCs/>
+          <w:sz w:val="24"/>
+          <w:szCs w:val="24"/>
+        </w:rPr>
+        <w:t>Labs</w:t>
+      </w:r>
+      <w:proofErr w:type="spellEnd"/>
       <w:r>
         <w:rPr>
           <w:sz w:val="24"/>
@@ -721,7 +793,15 @@
         </w:rPr>
       </w:pPr>
       <w:r>
-        <w:t>Participei do desenvolvimento de interfaces responsivas com ReactJS, contribuindo com ideias técnicas e escolhas de ferramentas. Colaborei com UX/UI e participei ativamente das reuniões com stakeholders, consolidando minha base técnica e minha visão de produto.</w:t>
+        <w:t xml:space="preserve">Participei do desenvolvimento de interfaces responsivas com </w:t>
+      </w:r>
+      <w:proofErr w:type="spellStart"/>
+      <w:r>
+        <w:t>ReactJS</w:t>
+      </w:r>
+      <w:proofErr w:type="spellEnd"/>
+      <w:r>
+        <w:t>, contribuindo com ideias técnicas e escolhas de ferramentas. Colaborei com UX/UI e participei ativamente das reuniões com stakeholders, consolidando minha base técnica e minha visão de produto.</w:t>
       </w:r>
       <w:bookmarkStart w:id="3" w:name="_bzmuwmfhy523" w:colFirst="0" w:colLast="0"/>
       <w:bookmarkStart w:id="4" w:name="_Hlk201617546"/>
@@ -782,6 +862,7 @@
         </w:rPr>
         <w:t xml:space="preserve"> (</w:t>
       </w:r>
+      <w:proofErr w:type="spellStart"/>
       <w:r>
         <w:rPr>
           <w:b/>
@@ -791,6 +872,7 @@
         </w:rPr>
         <w:t>AngularJS</w:t>
       </w:r>
+      <w:proofErr w:type="spellEnd"/>
       <w:r>
         <w:rPr>
           <w:b/>
@@ -852,7 +934,15 @@
         </w:rPr>
       </w:pPr>
       <w:r>
-        <w:t xml:space="preserve">Primeira experiência profissional com desenvolvimento. Atuei na migração de código para AngularJS, integrando com o </w:t>
+        <w:t xml:space="preserve">Primeira experiência profissional com desenvolvimento. Atuei na migração de código para </w:t>
+      </w:r>
+      <w:proofErr w:type="spellStart"/>
+      <w:r>
+        <w:t>AngularJS</w:t>
+      </w:r>
+      <w:proofErr w:type="spellEnd"/>
+      <w:r>
+        <w:t xml:space="preserve">, integrando com o </w:t>
       </w:r>
       <w:proofErr w:type="spellStart"/>
       <w:r>
@@ -948,14 +1038,25 @@
         </w:rPr>
         <w:t xml:space="preserve"> </w:t>
       </w:r>
-      <w:r>
-        <w:rPr>
-          <w:b/>
-          <w:bCs/>
-          <w:sz w:val="24"/>
-          <w:szCs w:val="24"/>
-        </w:rPr>
-        <w:t xml:space="preserve">Wyden </w:t>
+      <w:proofErr w:type="spellStart"/>
+      <w:r>
+        <w:rPr>
+          <w:b/>
+          <w:bCs/>
+          <w:sz w:val="24"/>
+          <w:szCs w:val="24"/>
+        </w:rPr>
+        <w:t>Wyden</w:t>
+      </w:r>
+      <w:proofErr w:type="spellEnd"/>
+      <w:r>
+        <w:rPr>
+          <w:b/>
+          <w:bCs/>
+          <w:sz w:val="24"/>
+          <w:szCs w:val="24"/>
+        </w:rPr>
+        <w:t xml:space="preserve"> </w:t>
       </w:r>
       <w:r>
         <w:rPr>
@@ -1006,14 +1107,23 @@
           <w:sz w:val="24"/>
           <w:szCs w:val="24"/>
         </w:rPr>
-        <w:t>UNIESP |</w:t>
-      </w:r>
-      <w:r>
-        <w:rPr>
-          <w:sz w:val="24"/>
-          <w:szCs w:val="24"/>
-        </w:rPr>
-        <w:t xml:space="preserve"> em finalização (defesa de TCC pendente)</w:t>
+        <w:t>UNIESP</w:t>
+      </w:r>
+      <w:r>
+        <w:rPr>
+          <w:b/>
+          <w:bCs/>
+          <w:sz w:val="24"/>
+          <w:szCs w:val="24"/>
+        </w:rPr>
+        <w:t xml:space="preserve"> </w:t>
+      </w:r>
+      <w:r>
+        <w:rPr>
+          <w:sz w:val="24"/>
+          <w:szCs w:val="24"/>
+        </w:rPr>
+        <w:t>(defesa de TCC pendente)</w:t>
       </w:r>
     </w:p>
     <w:p>

</xml_diff>